<commit_message>
Creación documento Sprint 1 en formato word y PDF
</commit_message>
<xml_diff>
--- a/product backlog.docx
+++ b/product backlog.docx
@@ -28,6 +28,11 @@
     </w:p>
     <w:p>
       <w:pPr>
+        <w:pStyle w:val="Prrafodelista"/>
+        <w:numPr>
+          <w:ilvl w:val="0"/>
+          <w:numId w:val="2"/>
+        </w:numPr>
         <w:spacing w:after="0" w:line="240" w:lineRule="auto"/>
         <w:jc w:val="center"/>
         <w:rPr>
@@ -193,23 +198,7 @@
           <w:sz w:val="24"/>
           <w:szCs w:val="24"/>
         </w:rPr>
-        <w:t>,</w:t>
-      </w:r>
-      <w:r>
-        <w:rPr>
-          <w:rFonts w:cstheme="minorHAnsi"/>
-          <w:sz w:val="24"/>
-          <w:szCs w:val="24"/>
-        </w:rPr>
-        <w:t xml:space="preserve"> </w:t>
-      </w:r>
-      <w:r>
-        <w:rPr>
-          <w:rFonts w:cstheme="minorHAnsi"/>
-          <w:sz w:val="24"/>
-          <w:szCs w:val="24"/>
-        </w:rPr>
-        <w:t xml:space="preserve">que permitirá agilizar los procesos </w:t>
+        <w:t xml:space="preserve">, que permitirá agilizar los procesos </w:t>
       </w:r>
       <w:r>
         <w:rPr>
@@ -233,23 +222,7 @@
           <w:sz w:val="24"/>
           <w:szCs w:val="24"/>
         </w:rPr>
-        <w:t xml:space="preserve"> captura de los</w:t>
-      </w:r>
-      <w:r>
-        <w:rPr>
-          <w:rFonts w:cstheme="minorHAnsi"/>
-          <w:sz w:val="24"/>
-          <w:szCs w:val="24"/>
-        </w:rPr>
-        <w:t xml:space="preserve"> </w:t>
-      </w:r>
-      <w:r>
-        <w:rPr>
-          <w:rFonts w:cstheme="minorHAnsi"/>
-          <w:sz w:val="24"/>
-          <w:szCs w:val="24"/>
-        </w:rPr>
-        <w:t xml:space="preserve">registros de forma sistematizada. </w:t>
+        <w:t xml:space="preserve"> captura de los registros de forma sistematizada. </w:t>
       </w:r>
     </w:p>
     <w:p>
@@ -284,23 +257,7 @@
           <w:sz w:val="24"/>
           <w:szCs w:val="24"/>
         </w:rPr>
-        <w:t>al</w:t>
-      </w:r>
-      <w:r>
-        <w:rPr>
-          <w:rFonts w:cstheme="minorHAnsi"/>
-          <w:sz w:val="24"/>
-          <w:szCs w:val="24"/>
-        </w:rPr>
-        <w:t xml:space="preserve"> </w:t>
-      </w:r>
-      <w:r>
-        <w:rPr>
-          <w:rFonts w:cstheme="minorHAnsi"/>
-          <w:sz w:val="24"/>
-          <w:szCs w:val="24"/>
-        </w:rPr>
-        <w:t xml:space="preserve">arrendamiento de </w:t>
+        <w:t xml:space="preserve">al arrendamiento de </w:t>
       </w:r>
       <w:r>
         <w:rPr>
@@ -316,23 +273,7 @@
           <w:sz w:val="24"/>
           <w:szCs w:val="24"/>
         </w:rPr>
-        <w:t>presenta problemas en el control de la información y</w:t>
-      </w:r>
-      <w:r>
-        <w:rPr>
-          <w:rFonts w:cstheme="minorHAnsi"/>
-          <w:sz w:val="24"/>
-          <w:szCs w:val="24"/>
-        </w:rPr>
-        <w:t xml:space="preserve"> </w:t>
-      </w:r>
-      <w:r>
-        <w:rPr>
-          <w:rFonts w:cstheme="minorHAnsi"/>
-          <w:sz w:val="24"/>
-          <w:szCs w:val="24"/>
-        </w:rPr>
-        <w:t xml:space="preserve">disponibilidad de </w:t>
+        <w:t xml:space="preserve">presenta problemas en el control de la información y disponibilidad de </w:t>
       </w:r>
       <w:r>
         <w:rPr>
@@ -404,37 +345,27 @@
     </w:p>
     <w:p>
       <w:pPr>
-        <w:spacing w:after="0" w:line="360" w:lineRule="auto"/>
-        <w:jc w:val="center"/>
-        <w:rPr>
-          <w:rFonts w:cstheme="minorHAnsi"/>
-          <w:sz w:val="24"/>
-          <w:szCs w:val="24"/>
-        </w:rPr>
-      </w:pPr>
-      <w:r>
-        <w:rPr>
-          <w:rFonts w:cstheme="minorHAnsi"/>
-          <w:sz w:val="24"/>
-          <w:szCs w:val="24"/>
-        </w:rPr>
-        <w:t>DESCRIPCION DEL</w:t>
-      </w:r>
-      <w:r>
-        <w:rPr>
-          <w:rFonts w:cstheme="minorHAnsi"/>
-          <w:sz w:val="24"/>
-          <w:szCs w:val="24"/>
-        </w:rPr>
-        <w:t xml:space="preserve"> </w:t>
-      </w:r>
-      <w:r>
-        <w:rPr>
-          <w:rFonts w:cstheme="minorHAnsi"/>
-          <w:sz w:val="24"/>
-          <w:szCs w:val="24"/>
-        </w:rPr>
-        <w:t>PROBLEMA</w:t>
+        <w:pStyle w:val="Prrafodelista"/>
+        <w:numPr>
+          <w:ilvl w:val="1"/>
+          <w:numId w:val="3"/>
+        </w:numPr>
+        <w:spacing w:after="0" w:line="240" w:lineRule="auto"/>
+        <w:rPr>
+          <w:rFonts w:eastAsia="Times New Roman" w:cstheme="minorHAnsi"/>
+          <w:sz w:val="24"/>
+          <w:szCs w:val="24"/>
+          <w:lang w:eastAsia="es-CO"/>
+        </w:rPr>
+      </w:pPr>
+      <w:r>
+        <w:rPr>
+          <w:rFonts w:eastAsia="Times New Roman" w:cstheme="minorHAnsi"/>
+          <w:sz w:val="24"/>
+          <w:szCs w:val="24"/>
+          <w:lang w:eastAsia="es-CO"/>
+        </w:rPr>
+        <w:t>DESCRIPCION DEL PROBLEMA</w:t>
       </w:r>
     </w:p>
     <w:p>
@@ -507,31 +438,7 @@
           <w:sz w:val="24"/>
           <w:szCs w:val="24"/>
         </w:rPr>
-        <w:t xml:space="preserve">sta mala gestión u organización de la </w:t>
-      </w:r>
-      <w:r>
-        <w:rPr>
-          <w:rFonts w:cstheme="minorHAnsi"/>
-          <w:sz w:val="24"/>
-          <w:szCs w:val="24"/>
-        </w:rPr>
-        <w:t>información, ha</w:t>
-      </w:r>
-      <w:r>
-        <w:rPr>
-          <w:rFonts w:cstheme="minorHAnsi"/>
-          <w:sz w:val="24"/>
-          <w:szCs w:val="24"/>
-        </w:rPr>
-        <w:t xml:space="preserve"> provocado</w:t>
-      </w:r>
-      <w:r>
-        <w:rPr>
-          <w:rFonts w:cstheme="minorHAnsi"/>
-          <w:sz w:val="24"/>
-          <w:szCs w:val="24"/>
-        </w:rPr>
-        <w:t xml:space="preserve"> </w:t>
+        <w:t xml:space="preserve">sta mala gestión u organización de la información, ha provocado </w:t>
       </w:r>
       <w:r>
         <w:rPr>
@@ -1288,28 +1195,7 @@
           <w:sz w:val="23"/>
           <w:szCs w:val="23"/>
         </w:rPr>
-        <w:t xml:space="preserve">según </w:t>
-      </w:r>
-      <w:r>
-        <w:rPr>
-          <w:sz w:val="23"/>
-          <w:szCs w:val="23"/>
-        </w:rPr>
-        <w:t xml:space="preserve">el </w:t>
-      </w:r>
-      <w:r>
-        <w:rPr>
-          <w:sz w:val="23"/>
-          <w:szCs w:val="23"/>
-        </w:rPr>
-        <w:t>criterio de búsqueda.</w:t>
-      </w:r>
-      <w:r>
-        <w:rPr>
-          <w:sz w:val="23"/>
-          <w:szCs w:val="23"/>
-        </w:rPr>
-        <w:t xml:space="preserve"> El sistema debe permitir </w:t>
+        <w:t xml:space="preserve">según el criterio de búsqueda. El sistema debe permitir </w:t>
       </w:r>
       <w:r>
         <w:rPr>
@@ -1577,55 +1463,7 @@
                 <w:color w:val="000000"/>
                 <w:lang w:eastAsia="es-CO"/>
               </w:rPr>
-              <w:t xml:space="preserve">Contar con un sistema Web de la empresa, para que los visiten tanto clientes (arrendadores) y propietarios de los </w:t>
-            </w:r>
-            <w:r>
-              <w:rPr>
-                <w:rFonts w:ascii="Calibri" w:eastAsia="Times New Roman" w:hAnsi="Calibri" w:cs="Calibri"/>
-                <w:color w:val="000000"/>
-                <w:lang w:eastAsia="es-CO"/>
-              </w:rPr>
-              <w:t>inmuebles</w:t>
-            </w:r>
-            <w:r>
-              <w:rPr>
-                <w:rFonts w:ascii="Calibri" w:eastAsia="Times New Roman" w:hAnsi="Calibri" w:cs="Calibri"/>
-                <w:color w:val="000000"/>
-                <w:lang w:eastAsia="es-CO"/>
-              </w:rPr>
-              <w:t xml:space="preserve"> y ofrecer un servicio de </w:t>
-            </w:r>
-            <w:r>
-              <w:rPr>
-                <w:rFonts w:ascii="Calibri" w:eastAsia="Times New Roman" w:hAnsi="Calibri" w:cs="Calibri"/>
-                <w:color w:val="000000"/>
-                <w:lang w:eastAsia="es-CO"/>
-              </w:rPr>
-              <w:t>búsqueda</w:t>
-            </w:r>
-            <w:r>
-              <w:rPr>
-                <w:rFonts w:ascii="Calibri" w:eastAsia="Times New Roman" w:hAnsi="Calibri" w:cs="Calibri"/>
-                <w:color w:val="000000"/>
-                <w:lang w:eastAsia="es-CO"/>
-              </w:rPr>
-              <w:t xml:space="preserve"> y </w:t>
-            </w:r>
-            <w:r>
-              <w:rPr>
-                <w:rFonts w:ascii="Calibri" w:eastAsia="Times New Roman" w:hAnsi="Calibri" w:cs="Calibri"/>
-                <w:color w:val="000000"/>
-                <w:lang w:eastAsia="es-CO"/>
-              </w:rPr>
-              <w:t>cotización</w:t>
-            </w:r>
-            <w:r>
-              <w:rPr>
-                <w:rFonts w:ascii="Calibri" w:eastAsia="Times New Roman" w:hAnsi="Calibri" w:cs="Calibri"/>
-                <w:color w:val="000000"/>
-                <w:lang w:eastAsia="es-CO"/>
-              </w:rPr>
-              <w:t xml:space="preserve"> de los inmuebles ofrecidos.</w:t>
+              <w:t>Contar con un sistema Web de la empresa, para que los visiten tanto clientes (arrendadores) y propietarios de los inmuebles y ofrecer un servicio de búsqueda y cotización de los inmuebles ofrecidos.</w:t>
             </w:r>
           </w:p>
         </w:tc>
@@ -1762,47 +1600,7 @@
                 <w:color w:val="000000"/>
                 <w:lang w:eastAsia="es-CO"/>
               </w:rPr>
-              <w:t>Página</w:t>
-            </w:r>
-            <w:r>
-              <w:rPr>
-                <w:rFonts w:ascii="Calibri" w:eastAsia="Times New Roman" w:hAnsi="Calibri" w:cs="Calibri"/>
-                <w:color w:val="000000"/>
-                <w:lang w:eastAsia="es-CO"/>
-              </w:rPr>
-              <w:t xml:space="preserve"> Web </w:t>
-            </w:r>
-            <w:r>
-              <w:rPr>
-                <w:rFonts w:ascii="Calibri" w:eastAsia="Times New Roman" w:hAnsi="Calibri" w:cs="Calibri"/>
-                <w:color w:val="000000"/>
-                <w:lang w:eastAsia="es-CO"/>
-              </w:rPr>
-              <w:t>funcionando</w:t>
-            </w:r>
-            <w:r>
-              <w:rPr>
-                <w:rFonts w:ascii="Calibri" w:eastAsia="Times New Roman" w:hAnsi="Calibri" w:cs="Calibri"/>
-                <w:color w:val="000000"/>
-                <w:lang w:eastAsia="es-CO"/>
-              </w:rPr>
-              <w:t xml:space="preserve"> y ofreciendo inmuebles a los </w:t>
-            </w:r>
-            <w:r>
-              <w:rPr>
-                <w:rFonts w:ascii="Calibri" w:eastAsia="Times New Roman" w:hAnsi="Calibri" w:cs="Calibri"/>
-                <w:color w:val="000000"/>
-                <w:lang w:eastAsia="es-CO"/>
-              </w:rPr>
-              <w:t>usuarios</w:t>
-            </w:r>
-            <w:r>
-              <w:rPr>
-                <w:rFonts w:ascii="Calibri" w:eastAsia="Times New Roman" w:hAnsi="Calibri" w:cs="Calibri"/>
-                <w:color w:val="000000"/>
-                <w:lang w:eastAsia="es-CO"/>
-              </w:rPr>
-              <w:t xml:space="preserve"> para su arrendamiento</w:t>
+              <w:t>Página Web funcionando y ofreciendo inmuebles a los usuarios para su arrendamiento</w:t>
             </w:r>
           </w:p>
         </w:tc>
@@ -2146,23 +1944,7 @@
                 <w:color w:val="000000"/>
                 <w:lang w:eastAsia="es-CO"/>
               </w:rPr>
-              <w:t xml:space="preserve">Datos </w:t>
-            </w:r>
-            <w:r>
-              <w:rPr>
-                <w:rFonts w:ascii="Calibri" w:eastAsia="Times New Roman" w:hAnsi="Calibri" w:cs="Calibri"/>
-                <w:color w:val="000000"/>
-                <w:lang w:eastAsia="es-CO"/>
-              </w:rPr>
-              <w:t>básicos</w:t>
-            </w:r>
-            <w:r>
-              <w:rPr>
-                <w:rFonts w:ascii="Calibri" w:eastAsia="Times New Roman" w:hAnsi="Calibri" w:cs="Calibri"/>
-                <w:color w:val="000000"/>
-                <w:lang w:eastAsia="es-CO"/>
-              </w:rPr>
-              <w:t xml:space="preserve"> de clientes almacenados en una Base de datos</w:t>
+              <w:t>Datos básicos de clientes almacenados en una Base de datos</w:t>
             </w:r>
           </w:p>
         </w:tc>
@@ -2507,15 +2289,7 @@
                 <w:color w:val="000000"/>
                 <w:lang w:eastAsia="es-CO"/>
               </w:rPr>
-              <w:t xml:space="preserve">La consulta debe arrojar los datos correctos de acuerdo a los filtros de </w:t>
-            </w:r>
-            <w:r>
-              <w:rPr>
-                <w:rFonts w:ascii="Calibri" w:eastAsia="Times New Roman" w:hAnsi="Calibri" w:cs="Calibri"/>
-                <w:color w:val="000000"/>
-                <w:lang w:eastAsia="es-CO"/>
-              </w:rPr>
-              <w:t>búsqueda</w:t>
+              <w:t>La consulta debe arrojar los datos correctos de acuerdo a los filtros de búsqueda</w:t>
             </w:r>
           </w:p>
         </w:tc>
@@ -2855,39 +2629,7 @@
                 <w:color w:val="000000"/>
                 <w:lang w:eastAsia="es-CO"/>
               </w:rPr>
-              <w:t xml:space="preserve">Datos </w:t>
-            </w:r>
-            <w:r>
-              <w:rPr>
-                <w:rFonts w:ascii="Calibri" w:eastAsia="Times New Roman" w:hAnsi="Calibri" w:cs="Calibri"/>
-                <w:color w:val="000000"/>
-                <w:lang w:eastAsia="es-CO"/>
-              </w:rPr>
-              <w:t>básicos</w:t>
-            </w:r>
-            <w:r>
-              <w:rPr>
-                <w:rFonts w:ascii="Calibri" w:eastAsia="Times New Roman" w:hAnsi="Calibri" w:cs="Calibri"/>
-                <w:color w:val="000000"/>
-                <w:lang w:eastAsia="es-CO"/>
-              </w:rPr>
-              <w:t xml:space="preserve"> de </w:t>
-            </w:r>
-            <w:r>
-              <w:rPr>
-                <w:rFonts w:ascii="Calibri" w:eastAsia="Times New Roman" w:hAnsi="Calibri" w:cs="Calibri"/>
-                <w:color w:val="000000"/>
-                <w:lang w:eastAsia="es-CO"/>
-              </w:rPr>
-              <w:t>propietarias almacenados</w:t>
-            </w:r>
-            <w:r>
-              <w:rPr>
-                <w:rFonts w:ascii="Calibri" w:eastAsia="Times New Roman" w:hAnsi="Calibri" w:cs="Calibri"/>
-                <w:color w:val="000000"/>
-                <w:lang w:eastAsia="es-CO"/>
-              </w:rPr>
-              <w:t xml:space="preserve"> en una Base de datos</w:t>
+              <w:t>Datos básicos de propietarias almacenados en una Base de datos</w:t>
             </w:r>
           </w:p>
         </w:tc>
@@ -3159,71 +2901,7 @@
                 <w:color w:val="000000"/>
                 <w:lang w:eastAsia="es-CO"/>
               </w:rPr>
-              <w:t xml:space="preserve">llevar un registro y seguimiento, controlado y organizado de todos </w:t>
-            </w:r>
-            <w:r>
-              <w:rPr>
-                <w:rFonts w:ascii="Calibri" w:eastAsia="Times New Roman" w:hAnsi="Calibri" w:cs="Calibri"/>
-                <w:color w:val="000000"/>
-                <w:lang w:eastAsia="es-CO"/>
-              </w:rPr>
-              <w:t>los inmuebles</w:t>
-            </w:r>
-            <w:r>
-              <w:rPr>
-                <w:rFonts w:ascii="Calibri" w:eastAsia="Times New Roman" w:hAnsi="Calibri" w:cs="Calibri"/>
-                <w:color w:val="000000"/>
-                <w:lang w:eastAsia="es-CO"/>
-              </w:rPr>
-              <w:t xml:space="preserve"> con sus </w:t>
-            </w:r>
-            <w:r>
-              <w:rPr>
-                <w:rFonts w:ascii="Calibri" w:eastAsia="Times New Roman" w:hAnsi="Calibri" w:cs="Calibri"/>
-                <w:color w:val="000000"/>
-                <w:lang w:eastAsia="es-CO"/>
-              </w:rPr>
-              <w:t>respectivas</w:t>
-            </w:r>
-            <w:r>
-              <w:rPr>
-                <w:rFonts w:ascii="Calibri" w:eastAsia="Times New Roman" w:hAnsi="Calibri" w:cs="Calibri"/>
-                <w:color w:val="000000"/>
-                <w:lang w:eastAsia="es-CO"/>
-              </w:rPr>
-              <w:t xml:space="preserve"> </w:t>
-            </w:r>
-            <w:r>
-              <w:rPr>
-                <w:rFonts w:ascii="Calibri" w:eastAsia="Times New Roman" w:hAnsi="Calibri" w:cs="Calibri"/>
-                <w:color w:val="000000"/>
-                <w:lang w:eastAsia="es-CO"/>
-              </w:rPr>
-              <w:t>características</w:t>
-            </w:r>
-            <w:r>
-              <w:rPr>
-                <w:rFonts w:ascii="Calibri" w:eastAsia="Times New Roman" w:hAnsi="Calibri" w:cs="Calibri"/>
-                <w:color w:val="000000"/>
-                <w:lang w:eastAsia="es-CO"/>
-              </w:rPr>
-              <w:t xml:space="preserve">, (tipo de inmueble, metros cuadrado, precio, cantidad de alcobas, parqueadero, </w:t>
-            </w:r>
-            <w:r>
-              <w:rPr>
-                <w:rFonts w:ascii="Calibri" w:eastAsia="Times New Roman" w:hAnsi="Calibri" w:cs="Calibri"/>
-                <w:color w:val="000000"/>
-                <w:lang w:eastAsia="es-CO"/>
-              </w:rPr>
-              <w:t>etc.</w:t>
-            </w:r>
-            <w:r>
-              <w:rPr>
-                <w:rFonts w:ascii="Calibri" w:eastAsia="Times New Roman" w:hAnsi="Calibri" w:cs="Calibri"/>
-                <w:color w:val="000000"/>
-                <w:lang w:eastAsia="es-CO"/>
-              </w:rPr>
-              <w:t>)</w:t>
+              <w:t>llevar un registro y seguimiento, controlado y organizado de todos los inmuebles con sus respectivas características, (tipo de inmueble, metros cuadrado, precio, cantidad de alcobas, parqueadero, etc.)</w:t>
             </w:r>
           </w:p>
         </w:tc>
@@ -3291,23 +2969,7 @@
                 <w:color w:val="000000"/>
                 <w:lang w:eastAsia="es-CO"/>
               </w:rPr>
-              <w:t xml:space="preserve">Datos </w:t>
-            </w:r>
-            <w:r>
-              <w:rPr>
-                <w:rFonts w:ascii="Calibri" w:eastAsia="Times New Roman" w:hAnsi="Calibri" w:cs="Calibri"/>
-                <w:color w:val="000000"/>
-                <w:lang w:eastAsia="es-CO"/>
-              </w:rPr>
-              <w:t>básicos</w:t>
-            </w:r>
-            <w:r>
-              <w:rPr>
-                <w:rFonts w:ascii="Calibri" w:eastAsia="Times New Roman" w:hAnsi="Calibri" w:cs="Calibri"/>
-                <w:color w:val="000000"/>
-                <w:lang w:eastAsia="es-CO"/>
-              </w:rPr>
-              <w:t xml:space="preserve"> de los inmuebles almacenados en una Base de datos</w:t>
+              <w:t>Datos básicos de los inmuebles almacenados en una Base de datos</w:t>
             </w:r>
           </w:p>
         </w:tc>
@@ -3546,103 +3208,7 @@
                 <w:color w:val="000000"/>
                 <w:lang w:eastAsia="es-CO"/>
               </w:rPr>
-              <w:t xml:space="preserve">El sistema debe permitir realizar la </w:t>
-            </w:r>
-            <w:r>
-              <w:rPr>
-                <w:rFonts w:ascii="Calibri" w:eastAsia="Times New Roman" w:hAnsi="Calibri" w:cs="Calibri"/>
-                <w:color w:val="000000"/>
-                <w:lang w:eastAsia="es-CO"/>
-              </w:rPr>
-              <w:t>cotización</w:t>
-            </w:r>
-            <w:r>
-              <w:rPr>
-                <w:rFonts w:ascii="Calibri" w:eastAsia="Times New Roman" w:hAnsi="Calibri" w:cs="Calibri"/>
-                <w:color w:val="000000"/>
-                <w:lang w:eastAsia="es-CO"/>
-              </w:rPr>
-              <w:t xml:space="preserve"> a cada cliente sobre el bien inmueble escogido, tener </w:t>
-            </w:r>
-            <w:r>
-              <w:rPr>
-                <w:rFonts w:ascii="Calibri" w:eastAsia="Times New Roman" w:hAnsi="Calibri" w:cs="Calibri"/>
-                <w:color w:val="000000"/>
-                <w:lang w:eastAsia="es-CO"/>
-              </w:rPr>
-              <w:t>en cuenta</w:t>
-            </w:r>
-            <w:r>
-              <w:rPr>
-                <w:rFonts w:ascii="Calibri" w:eastAsia="Times New Roman" w:hAnsi="Calibri" w:cs="Calibri"/>
-                <w:color w:val="000000"/>
-                <w:lang w:eastAsia="es-CO"/>
-              </w:rPr>
-              <w:t xml:space="preserve"> el precio de </w:t>
-            </w:r>
-            <w:r>
-              <w:rPr>
-                <w:rFonts w:ascii="Calibri" w:eastAsia="Times New Roman" w:hAnsi="Calibri" w:cs="Calibri"/>
-                <w:color w:val="000000"/>
-                <w:lang w:eastAsia="es-CO"/>
-              </w:rPr>
-              <w:t>arrendamiento</w:t>
-            </w:r>
-            <w:r>
-              <w:rPr>
-                <w:rFonts w:ascii="Calibri" w:eastAsia="Times New Roman" w:hAnsi="Calibri" w:cs="Calibri"/>
-                <w:color w:val="000000"/>
-                <w:lang w:eastAsia="es-CO"/>
-              </w:rPr>
-              <w:t xml:space="preserve">, costos de </w:t>
-            </w:r>
-            <w:r>
-              <w:rPr>
-                <w:rFonts w:ascii="Calibri" w:eastAsia="Times New Roman" w:hAnsi="Calibri" w:cs="Calibri"/>
-                <w:color w:val="000000"/>
-                <w:lang w:eastAsia="es-CO"/>
-              </w:rPr>
-              <w:t>administración</w:t>
-            </w:r>
-            <w:r>
-              <w:rPr>
-                <w:rFonts w:ascii="Calibri" w:eastAsia="Times New Roman" w:hAnsi="Calibri" w:cs="Calibri"/>
-                <w:color w:val="000000"/>
-                <w:lang w:eastAsia="es-CO"/>
-              </w:rPr>
-              <w:t xml:space="preserve"> (si aplica), servicio solicitado, impuestos, </w:t>
-            </w:r>
-            <w:r>
-              <w:rPr>
-                <w:rFonts w:ascii="Calibri" w:eastAsia="Times New Roman" w:hAnsi="Calibri" w:cs="Calibri"/>
-                <w:color w:val="000000"/>
-                <w:lang w:eastAsia="es-CO"/>
-              </w:rPr>
-              <w:t>Comisión, descuentos</w:t>
-            </w:r>
-            <w:r>
-              <w:rPr>
-                <w:rFonts w:ascii="Calibri" w:eastAsia="Times New Roman" w:hAnsi="Calibri" w:cs="Calibri"/>
-                <w:color w:val="000000"/>
-                <w:lang w:eastAsia="es-CO"/>
-              </w:rPr>
-              <w:t xml:space="preserve">, costos </w:t>
-            </w:r>
-            <w:r>
-              <w:rPr>
-                <w:rFonts w:ascii="Calibri" w:eastAsia="Times New Roman" w:hAnsi="Calibri" w:cs="Calibri"/>
-                <w:color w:val="000000"/>
-                <w:lang w:eastAsia="es-CO"/>
-              </w:rPr>
-              <w:t>amoblado (</w:t>
-            </w:r>
-            <w:r>
-              <w:rPr>
-                <w:rFonts w:ascii="Calibri" w:eastAsia="Times New Roman" w:hAnsi="Calibri" w:cs="Calibri"/>
-                <w:color w:val="000000"/>
-                <w:lang w:eastAsia="es-CO"/>
-              </w:rPr>
-              <w:t>si aplica)</w:t>
+              <w:t>El sistema debe permitir realizar la cotización a cada cliente sobre el bien inmueble escogido, tener en cuenta el precio de arrendamiento, costos de administración (si aplica), servicio solicitado, impuestos, Comisión, descuentos, costos amoblado (si aplica)</w:t>
             </w:r>
           </w:p>
         </w:tc>
@@ -3982,103 +3548,7 @@
                 <w:color w:val="000000"/>
                 <w:lang w:eastAsia="es-CO"/>
               </w:rPr>
-              <w:t xml:space="preserve">El sistema debe permitir realizar la </w:t>
-            </w:r>
-            <w:r>
-              <w:rPr>
-                <w:rFonts w:ascii="Calibri" w:eastAsia="Times New Roman" w:hAnsi="Calibri" w:cs="Calibri"/>
-                <w:color w:val="000000"/>
-                <w:lang w:eastAsia="es-CO"/>
-              </w:rPr>
-              <w:t>cotización</w:t>
-            </w:r>
-            <w:r>
-              <w:rPr>
-                <w:rFonts w:ascii="Calibri" w:eastAsia="Times New Roman" w:hAnsi="Calibri" w:cs="Calibri"/>
-                <w:color w:val="000000"/>
-                <w:lang w:eastAsia="es-CO"/>
-              </w:rPr>
-              <w:t xml:space="preserve"> a cada cliente sobre el bien inmueble escogido, tener </w:t>
-            </w:r>
-            <w:r>
-              <w:rPr>
-                <w:rFonts w:ascii="Calibri" w:eastAsia="Times New Roman" w:hAnsi="Calibri" w:cs="Calibri"/>
-                <w:color w:val="000000"/>
-                <w:lang w:eastAsia="es-CO"/>
-              </w:rPr>
-              <w:t>en cuenta</w:t>
-            </w:r>
-            <w:r>
-              <w:rPr>
-                <w:rFonts w:ascii="Calibri" w:eastAsia="Times New Roman" w:hAnsi="Calibri" w:cs="Calibri"/>
-                <w:color w:val="000000"/>
-                <w:lang w:eastAsia="es-CO"/>
-              </w:rPr>
-              <w:t xml:space="preserve"> el precio de </w:t>
-            </w:r>
-            <w:r>
-              <w:rPr>
-                <w:rFonts w:ascii="Calibri" w:eastAsia="Times New Roman" w:hAnsi="Calibri" w:cs="Calibri"/>
-                <w:color w:val="000000"/>
-                <w:lang w:eastAsia="es-CO"/>
-              </w:rPr>
-              <w:t>arrendamiento</w:t>
-            </w:r>
-            <w:r>
-              <w:rPr>
-                <w:rFonts w:ascii="Calibri" w:eastAsia="Times New Roman" w:hAnsi="Calibri" w:cs="Calibri"/>
-                <w:color w:val="000000"/>
-                <w:lang w:eastAsia="es-CO"/>
-              </w:rPr>
-              <w:t xml:space="preserve">, costos de </w:t>
-            </w:r>
-            <w:r>
-              <w:rPr>
-                <w:rFonts w:ascii="Calibri" w:eastAsia="Times New Roman" w:hAnsi="Calibri" w:cs="Calibri"/>
-                <w:color w:val="000000"/>
-                <w:lang w:eastAsia="es-CO"/>
-              </w:rPr>
-              <w:t>administración</w:t>
-            </w:r>
-            <w:r>
-              <w:rPr>
-                <w:rFonts w:ascii="Calibri" w:eastAsia="Times New Roman" w:hAnsi="Calibri" w:cs="Calibri"/>
-                <w:color w:val="000000"/>
-                <w:lang w:eastAsia="es-CO"/>
-              </w:rPr>
-              <w:t xml:space="preserve"> (si aplica), servicio solicitado, impuestos, </w:t>
-            </w:r>
-            <w:r>
-              <w:rPr>
-                <w:rFonts w:ascii="Calibri" w:eastAsia="Times New Roman" w:hAnsi="Calibri" w:cs="Calibri"/>
-                <w:color w:val="000000"/>
-                <w:lang w:eastAsia="es-CO"/>
-              </w:rPr>
-              <w:t>Comisión, descuentos</w:t>
-            </w:r>
-            <w:r>
-              <w:rPr>
-                <w:rFonts w:ascii="Calibri" w:eastAsia="Times New Roman" w:hAnsi="Calibri" w:cs="Calibri"/>
-                <w:color w:val="000000"/>
-                <w:lang w:eastAsia="es-CO"/>
-              </w:rPr>
-              <w:t xml:space="preserve">, costos </w:t>
-            </w:r>
-            <w:r>
-              <w:rPr>
-                <w:rFonts w:ascii="Calibri" w:eastAsia="Times New Roman" w:hAnsi="Calibri" w:cs="Calibri"/>
-                <w:color w:val="000000"/>
-                <w:lang w:eastAsia="es-CO"/>
-              </w:rPr>
-              <w:t>amoblado (</w:t>
-            </w:r>
-            <w:r>
-              <w:rPr>
-                <w:rFonts w:ascii="Calibri" w:eastAsia="Times New Roman" w:hAnsi="Calibri" w:cs="Calibri"/>
-                <w:color w:val="000000"/>
-                <w:lang w:eastAsia="es-CO"/>
-              </w:rPr>
-              <w:t>si aplica)</w:t>
+              <w:t>El sistema debe permitir realizar la cotización a cada cliente sobre el bien inmueble escogido, tener en cuenta el precio de arrendamiento, costos de administración (si aplica), servicio solicitado, impuestos, Comisión, descuentos, costos amoblado (si aplica)</w:t>
             </w:r>
           </w:p>
         </w:tc>
@@ -4418,23 +3888,7 @@
                 <w:color w:val="000000"/>
                 <w:lang w:eastAsia="es-CO"/>
               </w:rPr>
-              <w:t xml:space="preserve">Contar con un sistema de seguridad que permita a los distintos actores registrase en el </w:t>
-            </w:r>
-            <w:r>
-              <w:rPr>
-                <w:rFonts w:ascii="Calibri" w:eastAsia="Times New Roman" w:hAnsi="Calibri" w:cs="Calibri"/>
-                <w:color w:val="000000"/>
-                <w:lang w:eastAsia="es-CO"/>
-              </w:rPr>
-              <w:t>portal Web</w:t>
-            </w:r>
-            <w:r>
-              <w:rPr>
-                <w:rFonts w:ascii="Calibri" w:eastAsia="Times New Roman" w:hAnsi="Calibri" w:cs="Calibri"/>
-                <w:color w:val="000000"/>
-                <w:lang w:eastAsia="es-CO"/>
-              </w:rPr>
-              <w:t xml:space="preserve"> mediante usuario y contraseña</w:t>
+              <w:t>Contar con un sistema de seguridad que permita a los distintos actores registrase en el portal Web mediante usuario y contraseña</w:t>
             </w:r>
           </w:p>
         </w:tc>
@@ -4501,23 +3955,7 @@
                 <w:color w:val="000000"/>
                 <w:lang w:eastAsia="es-CO"/>
               </w:rPr>
-              <w:t xml:space="preserve">Mantener la </w:t>
-            </w:r>
-            <w:r>
-              <w:rPr>
-                <w:rFonts w:ascii="Calibri" w:eastAsia="Times New Roman" w:hAnsi="Calibri" w:cs="Calibri"/>
-                <w:color w:val="000000"/>
-                <w:lang w:eastAsia="es-CO"/>
-              </w:rPr>
-              <w:t>información</w:t>
-            </w:r>
-            <w:r>
-              <w:rPr>
-                <w:rFonts w:ascii="Calibri" w:eastAsia="Times New Roman" w:hAnsi="Calibri" w:cs="Calibri"/>
-                <w:color w:val="000000"/>
-                <w:lang w:eastAsia="es-CO"/>
-              </w:rPr>
-              <w:t xml:space="preserve"> de los actores segura y solo disponible a los usuarios que este registrados y se autentiquen en el portal WEB</w:t>
+              <w:t>Mantener la información de los actores segura y solo disponible a los usuarios que este registrados y se autentiquen en el portal WEB</w:t>
             </w:r>
           </w:p>
         </w:tc>
@@ -4585,15 +4023,7 @@
                 <w:color w:val="000000"/>
                 <w:lang w:eastAsia="es-CO"/>
               </w:rPr>
-              <w:t>Módulo</w:t>
-            </w:r>
-            <w:r>
-              <w:rPr>
-                <w:rFonts w:ascii="Calibri" w:eastAsia="Times New Roman" w:hAnsi="Calibri" w:cs="Calibri"/>
-                <w:color w:val="000000"/>
-                <w:lang w:eastAsia="es-CO"/>
-              </w:rPr>
-              <w:t xml:space="preserve"> de ingreso y registro al portal WEB</w:t>
+              <w:t>Módulo de ingreso y registro al portal WEB</w:t>
             </w:r>
           </w:p>
         </w:tc>
@@ -4856,39 +4286,7 @@
                 <w:color w:val="000000"/>
                 <w:lang w:eastAsia="es-CO"/>
               </w:rPr>
-              <w:t xml:space="preserve">El sistema Web debe permitir el inicio de </w:t>
-            </w:r>
-            <w:r>
-              <w:rPr>
-                <w:rFonts w:ascii="Calibri" w:eastAsia="Times New Roman" w:hAnsi="Calibri" w:cs="Calibri"/>
-                <w:color w:val="000000"/>
-                <w:lang w:eastAsia="es-CO"/>
-              </w:rPr>
-              <w:t>sesión</w:t>
-            </w:r>
-            <w:r>
-              <w:rPr>
-                <w:rFonts w:ascii="Calibri" w:eastAsia="Times New Roman" w:hAnsi="Calibri" w:cs="Calibri"/>
-                <w:color w:val="000000"/>
-                <w:lang w:eastAsia="es-CO"/>
-              </w:rPr>
-              <w:t xml:space="preserve"> de los clientes, propietarios y administrador con sus </w:t>
-            </w:r>
-            <w:r>
-              <w:rPr>
-                <w:rFonts w:ascii="Calibri" w:eastAsia="Times New Roman" w:hAnsi="Calibri" w:cs="Calibri"/>
-                <w:color w:val="000000"/>
-                <w:lang w:eastAsia="es-CO"/>
-              </w:rPr>
-              <w:t>respectivas</w:t>
-            </w:r>
-            <w:r>
-              <w:rPr>
-                <w:rFonts w:ascii="Calibri" w:eastAsia="Times New Roman" w:hAnsi="Calibri" w:cs="Calibri"/>
-                <w:color w:val="000000"/>
-                <w:lang w:eastAsia="es-CO"/>
-              </w:rPr>
-              <w:t xml:space="preserve"> credenciales (usuario y contraseña)</w:t>
+              <w:t>El sistema Web debe permitir el inicio de sesión de los clientes, propietarios y administrador con sus respectivas credenciales (usuario y contraseña)</w:t>
             </w:r>
           </w:p>
         </w:tc>
@@ -4957,23 +4355,7 @@
                 <w:color w:val="000000"/>
                 <w:lang w:eastAsia="es-CO"/>
               </w:rPr>
-              <w:t xml:space="preserve">El sistema debe permitir el registro del usuario (clientes). Los campos que se deben registrar son: Nombre, Apellido, Contraseña, Usuario, </w:t>
-            </w:r>
-            <w:r>
-              <w:rPr>
-                <w:rFonts w:ascii="Calibri" w:eastAsia="Times New Roman" w:hAnsi="Calibri" w:cs="Calibri"/>
-                <w:color w:val="000000"/>
-                <w:lang w:eastAsia="es-CO"/>
-              </w:rPr>
-              <w:t>teléfono</w:t>
-            </w:r>
-            <w:r>
-              <w:rPr>
-                <w:rFonts w:ascii="Calibri" w:eastAsia="Times New Roman" w:hAnsi="Calibri" w:cs="Calibri"/>
-                <w:color w:val="000000"/>
-                <w:lang w:eastAsia="es-CO"/>
-              </w:rPr>
-              <w:t>, correo y cedula</w:t>
+              <w:t>El sistema debe permitir el registro del usuario (clientes). Los campos que se deben registrar son: Nombre, Apellido, Contraseña, Usuario, teléfono, correo y cedula</w:t>
             </w:r>
           </w:p>
         </w:tc>
@@ -5058,15 +4440,7 @@
                 <w:color w:val="000000"/>
                 <w:lang w:eastAsia="es-CO"/>
               </w:rPr>
-              <w:t xml:space="preserve"> de cedula para realizar la consulta, el sistema debe mostrar el nombre, </w:t>
-            </w:r>
-            <w:r>
-              <w:rPr>
-                <w:rFonts w:ascii="Calibri" w:eastAsia="Times New Roman" w:hAnsi="Calibri" w:cs="Calibri"/>
-                <w:color w:val="000000"/>
-                <w:lang w:eastAsia="es-CO"/>
-              </w:rPr>
-              <w:t>apellido, cedula</w:t>
+              <w:t xml:space="preserve"> de cedula para realizar la consulta, el sistema debe mostrar el nombre, apellido, cedula</w:t>
             </w:r>
           </w:p>
         </w:tc>
@@ -5135,23 +4509,7 @@
                 <w:color w:val="000000"/>
                 <w:lang w:eastAsia="es-CO"/>
               </w:rPr>
-              <w:t xml:space="preserve">El sistema debe permitir el registro del propietario. Los campos que se deben registrar son: Nombre, Apellido, Contraseña, Usuario, </w:t>
-            </w:r>
-            <w:r>
-              <w:rPr>
-                <w:rFonts w:ascii="Calibri" w:eastAsia="Times New Roman" w:hAnsi="Calibri" w:cs="Calibri"/>
-                <w:color w:val="000000"/>
-                <w:lang w:eastAsia="es-CO"/>
-              </w:rPr>
-              <w:t>teléfono</w:t>
-            </w:r>
-            <w:r>
-              <w:rPr>
-                <w:rFonts w:ascii="Calibri" w:eastAsia="Times New Roman" w:hAnsi="Calibri" w:cs="Calibri"/>
-                <w:color w:val="000000"/>
-                <w:lang w:eastAsia="es-CO"/>
-              </w:rPr>
-              <w:t>, correo y cedula</w:t>
+              <w:t>El sistema debe permitir el registro del propietario. Los campos que se deben registrar son: Nombre, Apellido, Contraseña, Usuario, teléfono, correo y cedula</w:t>
             </w:r>
           </w:p>
         </w:tc>
@@ -5220,23 +4578,7 @@
                 <w:color w:val="000000"/>
                 <w:lang w:eastAsia="es-CO"/>
               </w:rPr>
-              <w:t xml:space="preserve">El sistema debe permitir el registro del inmueble. Los campos que se deben registrar son: </w:t>
-            </w:r>
-            <w:r>
-              <w:rPr>
-                <w:rFonts w:ascii="Calibri" w:eastAsia="Times New Roman" w:hAnsi="Calibri" w:cs="Calibri"/>
-                <w:color w:val="000000"/>
-                <w:lang w:eastAsia="es-CO"/>
-              </w:rPr>
-              <w:t>dirección</w:t>
-            </w:r>
-            <w:r>
-              <w:rPr>
-                <w:rFonts w:ascii="Calibri" w:eastAsia="Times New Roman" w:hAnsi="Calibri" w:cs="Calibri"/>
-                <w:color w:val="000000"/>
-                <w:lang w:eastAsia="es-CO"/>
-              </w:rPr>
-              <w:t xml:space="preserve"> del inmueble, estrato, localidad, metros cuadrados, sala(si/no), comedor(si/no</w:t>
+              <w:t>El sistema debe permitir el registro del inmueble. Los campos que se deben registrar son: dirección del inmueble, estrato, localidad, metros cuadrados, sala(si/no), comedor(si/no</w:t>
             </w:r>
             <w:r>
               <w:rPr>
@@ -5252,23 +4594,7 @@
                 <w:color w:val="000000"/>
                 <w:lang w:eastAsia="es-CO"/>
               </w:rPr>
-              <w:t xml:space="preserve"> (si/no), Numero de alcobas, Numero de baños, </w:t>
-            </w:r>
-            <w:r>
-              <w:rPr>
-                <w:rFonts w:ascii="Calibri" w:eastAsia="Times New Roman" w:hAnsi="Calibri" w:cs="Calibri"/>
-                <w:color w:val="000000"/>
-                <w:lang w:eastAsia="es-CO"/>
-              </w:rPr>
-              <w:t>parqueadero</w:t>
-            </w:r>
-            <w:r>
-              <w:rPr>
-                <w:rFonts w:ascii="Calibri" w:eastAsia="Times New Roman" w:hAnsi="Calibri" w:cs="Calibri"/>
-                <w:color w:val="000000"/>
-                <w:lang w:eastAsia="es-CO"/>
-              </w:rPr>
-              <w:t xml:space="preserve"> (si/no), precio arrendamiento, ciudad, tipo de inmueble, año de </w:t>
+              <w:t xml:space="preserve"> (si/no), Numero de alcobas, Numero de baños, parqueadero (si/no), precio arrendamiento, ciudad, tipo de inmueble, año de </w:t>
             </w:r>
             <w:r>
               <w:rPr>
@@ -6749,7 +6075,43 @@
           <w:sz w:val="24"/>
           <w:szCs w:val="24"/>
         </w:rPr>
-        <w:t>(Product Owner)</w:t>
+        <w:t>(</w:t>
+      </w:r>
+      <w:proofErr w:type="spellStart"/>
+      <w:r>
+        <w:rPr>
+          <w:rFonts w:cstheme="minorHAnsi"/>
+          <w:sz w:val="24"/>
+          <w:szCs w:val="24"/>
+        </w:rPr>
+        <w:t>Product</w:t>
+      </w:r>
+      <w:proofErr w:type="spellEnd"/>
+      <w:r>
+        <w:rPr>
+          <w:rFonts w:cstheme="minorHAnsi"/>
+          <w:sz w:val="24"/>
+          <w:szCs w:val="24"/>
+        </w:rPr>
+        <w:t xml:space="preserve"> </w:t>
+      </w:r>
+      <w:proofErr w:type="spellStart"/>
+      <w:r>
+        <w:rPr>
+          <w:rFonts w:cstheme="minorHAnsi"/>
+          <w:sz w:val="24"/>
+          <w:szCs w:val="24"/>
+        </w:rPr>
+        <w:t>Owner</w:t>
+      </w:r>
+      <w:proofErr w:type="spellEnd"/>
+      <w:r>
+        <w:rPr>
+          <w:rFonts w:cstheme="minorHAnsi"/>
+          <w:sz w:val="24"/>
+          <w:szCs w:val="24"/>
+        </w:rPr>
+        <w:t>)</w:t>
       </w:r>
     </w:p>
     <w:p>
@@ -7171,6 +6533,92 @@
 <file path=word/numbering.xml><?xml version="1.0" encoding="utf-8"?>
 <w:numbering xmlns:wpc="http://schemas.microsoft.com/office/word/2010/wordprocessingCanvas" xmlns:cx="http://schemas.microsoft.com/office/drawing/2014/chartex" xmlns:cx1="http://schemas.microsoft.com/office/drawing/2015/9/8/chartex" xmlns:cx2="http://schemas.microsoft.com/office/drawing/2015/10/21/chartex" xmlns:cx3="http://schemas.microsoft.com/office/drawing/2016/5/9/chartex" xmlns:cx4="http://schemas.microsoft.com/office/drawing/2016/5/10/chartex" xmlns:cx5="http://schemas.microsoft.com/office/drawing/2016/5/11/chartex" xmlns:cx6="http://schemas.microsoft.com/office/drawing/2016/5/12/chartex" xmlns:cx7="http://schemas.microsoft.com/office/drawing/2016/5/13/chartex" xmlns:cx8="http://schemas.microsoft.com/office/drawing/2016/5/14/chartex" xmlns:mc="http://schemas.openxmlformats.org/markup-compatibility/2006" xmlns:aink="http://schemas.microsoft.com/office/drawing/2016/ink" xmlns:am3d="http://schemas.microsoft.com/office/drawing/2017/model3d" xmlns:o="urn:schemas-microsoft-com:office:office" xmlns:r="http://schemas.openxmlformats.org/officeDocument/2006/relationships" xmlns:m="http://schemas.openxmlformats.org/officeDocument/2006/math" xmlns:v="urn:schemas-microsoft-com:vml" xmlns:wp14="http://schemas.microsoft.com/office/word/2010/wordprocessingDrawing" xmlns:wp="http://schemas.openxmlformats.org/drawingml/2006/wordprocessingDrawing" xmlns:w10="urn:schemas-microsoft-com:office:word" xmlns:w="http://schemas.openxmlformats.org/wordprocessingml/2006/main" xmlns:w14="http://schemas.microsoft.com/office/word/2010/wordml" xmlns:w15="http://schemas.microsoft.com/office/word/2012/wordml" xmlns:w16cex="http://schemas.microsoft.com/office/word/2018/wordml/cex" xmlns:w16cid="http://schemas.microsoft.com/office/word/2016/wordml/cid" xmlns:w16="http://schemas.microsoft.com/office/word/2018/wordml" xmlns:w16sdtdh="http://schemas.microsoft.com/office/word/2020/wordml/sdtdatahash" xmlns:w16se="http://schemas.microsoft.com/office/word/2015/wordml/symex" xmlns:wpg="http://schemas.microsoft.com/office/word/2010/wordprocessingGroup" xmlns:wpi="http://schemas.microsoft.com/office/word/2010/wordprocessingInk" xmlns:wne="http://schemas.microsoft.com/office/word/2006/wordml" xmlns:wps="http://schemas.microsoft.com/office/word/2010/wordprocessingShape" mc:Ignorable="w14 w15 w16se w16cid w16 w16cex w16sdtdh wp14">
   <w:abstractNum w:abstractNumId="0" w15:restartNumberingAfterBreak="0">
+    <w:nsid w:val="1C2A3199"/>
+    <w:multiLevelType w:val="multilevel"/>
+    <w:tmpl w:val="240A001F"/>
+    <w:lvl w:ilvl="0">
+      <w:start w:val="1"/>
+      <w:numFmt w:val="decimal"/>
+      <w:lvlText w:val="%1."/>
+      <w:lvlJc w:val="left"/>
+      <w:pPr>
+        <w:ind w:left="360" w:hanging="360"/>
+      </w:pPr>
+    </w:lvl>
+    <w:lvl w:ilvl="1">
+      <w:start w:val="1"/>
+      <w:numFmt w:val="decimal"/>
+      <w:lvlText w:val="%1.%2."/>
+      <w:lvlJc w:val="left"/>
+      <w:pPr>
+        <w:ind w:left="792" w:hanging="432"/>
+      </w:pPr>
+    </w:lvl>
+    <w:lvl w:ilvl="2">
+      <w:start w:val="1"/>
+      <w:numFmt w:val="decimal"/>
+      <w:lvlText w:val="%1.%2.%3."/>
+      <w:lvlJc w:val="left"/>
+      <w:pPr>
+        <w:ind w:left="1224" w:hanging="504"/>
+      </w:pPr>
+    </w:lvl>
+    <w:lvl w:ilvl="3">
+      <w:start w:val="1"/>
+      <w:numFmt w:val="decimal"/>
+      <w:lvlText w:val="%1.%2.%3.%4."/>
+      <w:lvlJc w:val="left"/>
+      <w:pPr>
+        <w:ind w:left="1728" w:hanging="648"/>
+      </w:pPr>
+    </w:lvl>
+    <w:lvl w:ilvl="4">
+      <w:start w:val="1"/>
+      <w:numFmt w:val="decimal"/>
+      <w:lvlText w:val="%1.%2.%3.%4.%5."/>
+      <w:lvlJc w:val="left"/>
+      <w:pPr>
+        <w:ind w:left="2232" w:hanging="792"/>
+      </w:pPr>
+    </w:lvl>
+    <w:lvl w:ilvl="5">
+      <w:start w:val="1"/>
+      <w:numFmt w:val="decimal"/>
+      <w:lvlText w:val="%1.%2.%3.%4.%5.%6."/>
+      <w:lvlJc w:val="left"/>
+      <w:pPr>
+        <w:ind w:left="2736" w:hanging="936"/>
+      </w:pPr>
+    </w:lvl>
+    <w:lvl w:ilvl="6">
+      <w:start w:val="1"/>
+      <w:numFmt w:val="decimal"/>
+      <w:lvlText w:val="%1.%2.%3.%4.%5.%6.%7."/>
+      <w:lvlJc w:val="left"/>
+      <w:pPr>
+        <w:ind w:left="3240" w:hanging="1080"/>
+      </w:pPr>
+    </w:lvl>
+    <w:lvl w:ilvl="7">
+      <w:start w:val="1"/>
+      <w:numFmt w:val="decimal"/>
+      <w:lvlText w:val="%1.%2.%3.%4.%5.%6.%7.%8."/>
+      <w:lvlJc w:val="left"/>
+      <w:pPr>
+        <w:ind w:left="3744" w:hanging="1224"/>
+      </w:pPr>
+    </w:lvl>
+    <w:lvl w:ilvl="8">
+      <w:start w:val="1"/>
+      <w:numFmt w:val="decimal"/>
+      <w:lvlText w:val="%1.%2.%3.%4.%5.%6.%7.%8.%9."/>
+      <w:lvlJc w:val="left"/>
+      <w:pPr>
+        <w:ind w:left="4320" w:hanging="1440"/>
+      </w:pPr>
+    </w:lvl>
+  </w:abstractNum>
+  <w:abstractNum w:abstractNumId="1" w15:restartNumberingAfterBreak="0">
     <w:nsid w:val="2BF75DC9"/>
     <w:multiLevelType w:val="hybridMultilevel"/>
     <w:tmpl w:val="62D62A92"/>
@@ -7256,7 +6704,102 @@
       </w:pPr>
     </w:lvl>
   </w:abstractNum>
+  <w:abstractNum w:abstractNumId="2" w15:restartNumberingAfterBreak="0">
+    <w:nsid w:val="7C1F797B"/>
+    <w:multiLevelType w:val="hybridMultilevel"/>
+    <w:tmpl w:val="8046A3E2"/>
+    <w:lvl w:ilvl="0" w:tplc="240A000F">
+      <w:start w:val="1"/>
+      <w:numFmt w:val="decimal"/>
+      <w:lvlText w:val="%1."/>
+      <w:lvlJc w:val="left"/>
+      <w:pPr>
+        <w:ind w:left="720" w:hanging="360"/>
+      </w:pPr>
+      <w:rPr>
+        <w:rFonts w:hint="default"/>
+      </w:rPr>
+    </w:lvl>
+    <w:lvl w:ilvl="1" w:tplc="240A0019">
+      <w:start w:val="1"/>
+      <w:numFmt w:val="lowerLetter"/>
+      <w:lvlText w:val="%2."/>
+      <w:lvlJc w:val="left"/>
+      <w:pPr>
+        <w:ind w:left="1440" w:hanging="360"/>
+      </w:pPr>
+    </w:lvl>
+    <w:lvl w:ilvl="2" w:tplc="240A001B" w:tentative="1">
+      <w:start w:val="1"/>
+      <w:numFmt w:val="lowerRoman"/>
+      <w:lvlText w:val="%3."/>
+      <w:lvlJc w:val="right"/>
+      <w:pPr>
+        <w:ind w:left="2160" w:hanging="180"/>
+      </w:pPr>
+    </w:lvl>
+    <w:lvl w:ilvl="3" w:tplc="240A000F" w:tentative="1">
+      <w:start w:val="1"/>
+      <w:numFmt w:val="decimal"/>
+      <w:lvlText w:val="%4."/>
+      <w:lvlJc w:val="left"/>
+      <w:pPr>
+        <w:ind w:left="2880" w:hanging="360"/>
+      </w:pPr>
+    </w:lvl>
+    <w:lvl w:ilvl="4" w:tplc="240A0019" w:tentative="1">
+      <w:start w:val="1"/>
+      <w:numFmt w:val="lowerLetter"/>
+      <w:lvlText w:val="%5."/>
+      <w:lvlJc w:val="left"/>
+      <w:pPr>
+        <w:ind w:left="3600" w:hanging="360"/>
+      </w:pPr>
+    </w:lvl>
+    <w:lvl w:ilvl="5" w:tplc="240A001B" w:tentative="1">
+      <w:start w:val="1"/>
+      <w:numFmt w:val="lowerRoman"/>
+      <w:lvlText w:val="%6."/>
+      <w:lvlJc w:val="right"/>
+      <w:pPr>
+        <w:ind w:left="4320" w:hanging="180"/>
+      </w:pPr>
+    </w:lvl>
+    <w:lvl w:ilvl="6" w:tplc="240A000F" w:tentative="1">
+      <w:start w:val="1"/>
+      <w:numFmt w:val="decimal"/>
+      <w:lvlText w:val="%7."/>
+      <w:lvlJc w:val="left"/>
+      <w:pPr>
+        <w:ind w:left="5040" w:hanging="360"/>
+      </w:pPr>
+    </w:lvl>
+    <w:lvl w:ilvl="7" w:tplc="240A0019" w:tentative="1">
+      <w:start w:val="1"/>
+      <w:numFmt w:val="lowerLetter"/>
+      <w:lvlText w:val="%8."/>
+      <w:lvlJc w:val="left"/>
+      <w:pPr>
+        <w:ind w:left="5760" w:hanging="360"/>
+      </w:pPr>
+    </w:lvl>
+    <w:lvl w:ilvl="8" w:tplc="240A001B" w:tentative="1">
+      <w:start w:val="1"/>
+      <w:numFmt w:val="lowerRoman"/>
+      <w:lvlText w:val="%9."/>
+      <w:lvlJc w:val="right"/>
+      <w:pPr>
+        <w:ind w:left="6480" w:hanging="180"/>
+      </w:pPr>
+    </w:lvl>
+  </w:abstractNum>
   <w:num w:numId="1">
+    <w:abstractNumId w:val="1"/>
+  </w:num>
+  <w:num w:numId="2">
+    <w:abstractNumId w:val="2"/>
+  </w:num>
+  <w:num w:numId="3">
     <w:abstractNumId w:val="0"/>
   </w:num>
 </w:numbering>

</xml_diff>